<commit_message>
Update MODS Application Profile for LibraryCloud.docx
</commit_message>
<xml_diff>
--- a/MODS Application Profile for LibraryCloud.docx
+++ b/MODS Application Profile for LibraryCloud.docx
@@ -871,15 +871,7 @@
               <w:footnoteReference w:id="8"/>
             </w:r>
             <w:r>
-              <w:t xml:space="preserve">. Individual MODS records are created for each JSTOR Forum image record, </w:t>
-            </w:r>
-            <w:proofErr w:type="gramStart"/>
-            <w:r>
-              <w:t>whether or not</w:t>
-            </w:r>
-            <w:proofErr w:type="gramEnd"/>
-            <w:r>
-              <w:t xml:space="preserve"> the image has been digitized.</w:t>
+              <w:t>. Individual MODS records are created for each JSTOR Forum image record, whether or not the image has been digitized.</w:t>
             </w:r>
           </w:p>
         </w:tc>
@@ -1075,7 +1067,10 @@
         </w:tc>
       </w:tr>
     </w:tbl>
-    <w:p/>
+    <w:p>
+      <w:bookmarkStart w:id="0" w:name="_GoBack"/>
+      <w:bookmarkEnd w:id="0"/>
+    </w:p>
     <w:p>
       <w:pPr>
         <w:rPr>
@@ -1083,7 +1078,7 @@
           <w:sz w:val="28"/>
         </w:rPr>
       </w:pPr>
-      <w:commentRangeStart w:id="0"/>
+      <w:commentRangeStart w:id="1"/>
       <w:r>
         <w:rPr>
           <w:b/>
@@ -1092,13 +1087,13 @@
         <w:lastRenderedPageBreak/>
         <w:t>Record Splitting</w:t>
       </w:r>
-      <w:commentRangeEnd w:id="0"/>
+      <w:commentRangeEnd w:id="1"/>
       <w:r>
         <w:rPr>
           <w:rStyle w:val="CommentReference"/>
           <w:sz w:val="18"/>
         </w:rPr>
-        <w:commentReference w:id="0"/>
+        <w:commentReference w:id="1"/>
       </w:r>
     </w:p>
     <w:p>
@@ -1118,12 +1113,7 @@
         <w:t xml:space="preserve"> MODS records.</w:t>
       </w:r>
       <w:r>
-        <w:t xml:space="preserve"> A record will be split during this process if it represents more than resource</w:t>
-      </w:r>
-      <w:bookmarkStart w:id="1" w:name="_GoBack"/>
-      <w:bookmarkEnd w:id="1"/>
-      <w:r>
-        <w:t xml:space="preserve"> according to specific criteria per contributing source:</w:t>
+        <w:t xml:space="preserve"> A record will be split during this process if it represents more than resource according to specific criteria per contributing source:</w:t>
       </w:r>
       <w:r>
         <w:t xml:space="preserve"> </w:t>
@@ -1575,14 +1565,7 @@
           <w:b/>
           <w:i/>
         </w:rPr>
-        <w:t xml:space="preserve"> </w:t>
-      </w:r>
-      <w:r>
-        <w:rPr>
-          <w:b/>
-          <w:i/>
-        </w:rPr>
-        <w:t xml:space="preserve">For ArchivesSpace and JSTOR Forum records, </w:t>
+        <w:t xml:space="preserve"> For ArchivesSpace and JSTOR Forum records, </w:t>
       </w:r>
       <w:proofErr w:type="spellStart"/>
       <w:r>
@@ -2349,15 +2332,7 @@
       </w:r>
       <w:proofErr w:type="spellEnd"/>
       <w:r>
-        <w:t xml:space="preserve"> value containing a representation of some or </w:t>
-      </w:r>
-      <w:proofErr w:type="gramStart"/>
-      <w:r>
-        <w:t>all of</w:t>
-      </w:r>
-      <w:proofErr w:type="gramEnd"/>
-      <w:r>
-        <w:t xml:space="preserve"> the </w:t>
+        <w:t xml:space="preserve"> value containing a representation of some or all of the </w:t>
       </w:r>
       <w:r>
         <w:t>element</w:t>
@@ -4831,22 +4806,7 @@
         <w:tab/>
       </w:r>
       <w:r>
-        <w:t>These date elements desig</w:t>
-      </w:r>
-      <w:r>
-        <w:t xml:space="preserve">nate the start and end of a date range. They </w:t>
-      </w:r>
-      <w:r>
-        <w:t xml:space="preserve">support date-range searching and </w:t>
-      </w:r>
-      <w:r>
-        <w:t>can be</w:t>
-      </w:r>
-      <w:r>
-        <w:t xml:space="preserve"> omitted from displays</w:t>
-      </w:r>
-      <w:r>
-        <w:t xml:space="preserve">. There will typically be another date element better suited for display in the same </w:t>
+        <w:t xml:space="preserve">These date elements designate the start and end of a date range. They support date-range searching and can be omitted from displays. There will typically be another date element better suited for display in the same </w:t>
       </w:r>
       <w:proofErr w:type="spellStart"/>
       <w:r>
@@ -4988,15 +4948,7 @@
       </w:r>
       <w:proofErr w:type="spellEnd"/>
       <w:r>
-        <w:t>="yes"&gt;early/</w:t>
-      </w:r>
-      <w:proofErr w:type="spellStart"/>
-      <w:r>
-        <w:t>mid 20th</w:t>
-      </w:r>
-      <w:proofErr w:type="spellEnd"/>
-      <w:r>
-        <w:t xml:space="preserve"> century&lt;/</w:t>
+        <w:t>="yes"&gt;early/mid 20th century&lt;/</w:t>
       </w:r>
       <w:proofErr w:type="spellStart"/>
       <w:r>
@@ -5077,15 +5029,7 @@
       <w:proofErr w:type="spellEnd"/>
       <w:proofErr w:type="gramEnd"/>
       <w:r>
-        <w:t>&gt;early/</w:t>
-      </w:r>
-      <w:proofErr w:type="spellStart"/>
-      <w:r>
-        <w:t>mid 20th</w:t>
-      </w:r>
-      <w:proofErr w:type="spellEnd"/>
-      <w:r>
-        <w:t xml:space="preserve"> century&lt;/</w:t>
+        <w:t>&gt;early/mid 20th century&lt;/</w:t>
       </w:r>
       <w:proofErr w:type="spellStart"/>
       <w:r>
@@ -6616,18 +6560,12 @@
     </w:p>
     <w:p>
       <w:r>
-        <w:t>LibraryCloud records will contain one or more MODS &lt;extension&gt; elements to augment the basic descriptive metadata record</w:t>
-      </w:r>
-      <w:r>
-        <w:t>.</w:t>
-      </w:r>
-    </w:p>
-    <w:p>
-      <w:r>
-        <w:t>Some</w:t>
-      </w:r>
-      <w:r>
-        <w:t xml:space="preserve"> extensions carry descriptive metadata that cannot otherwise be expressed in MODS: style, culture, and materials, techniques, and support. </w:t>
+        <w:t>LibraryCloud records will contain one or more MODS &lt;extension&gt; elements to augment the basic descriptive metadata record.</w:t>
+      </w:r>
+    </w:p>
+    <w:p>
+      <w:r>
+        <w:t xml:space="preserve">Some extensions carry descriptive metadata that cannot otherwise be expressed in MODS: style, culture, and materials, techniques, and support. </w:t>
       </w:r>
     </w:p>
     <w:p>
@@ -6689,15 +6627,7 @@
     </w:p>
     <w:p>
       <w:r>
-        <w:t xml:space="preserve">The other category of extensions supplements the original metadata with related metadata from other systems, with administrative information, or with metadata values normalized to support </w:t>
-      </w:r>
-      <w:proofErr w:type="gramStart"/>
-      <w:r>
-        <w:t>particular functions</w:t>
-      </w:r>
-      <w:proofErr w:type="gramEnd"/>
-      <w:r>
-        <w:t xml:space="preserve">. These extensions are </w:t>
+        <w:t xml:space="preserve">The other category of extensions supplements the original metadata with related metadata from other systems, with administrative information, or with metadata values normalized to support particular functions. These extensions are </w:t>
       </w:r>
     </w:p>
     <w:p>
@@ -6745,13 +6675,7 @@
     </w:p>
     <w:p>
       <w:r>
-        <w:t xml:space="preserve">For details, see </w:t>
-      </w:r>
-      <w:r>
-        <w:t>Appendix</w:t>
-      </w:r>
-      <w:r>
-        <w:t xml:space="preserve"> 1: MODS Extensions, below.</w:t>
+        <w:t>For details, see Appendix 1: MODS Extensions, below.</w:t>
       </w:r>
     </w:p>
     <w:p>
@@ -7524,22 +7448,7 @@
         <w:t xml:space="preserve"> element. </w:t>
       </w:r>
       <w:r>
-        <w:t xml:space="preserve">Multiple </w:t>
-      </w:r>
-      <w:r>
-        <w:t>cultures</w:t>
-      </w:r>
-      <w:r>
-        <w:t xml:space="preserve"> will </w:t>
-      </w:r>
-      <w:r>
-        <w:t>appear</w:t>
-      </w:r>
-      <w:r>
-        <w:t xml:space="preserve"> in separate extensions.</w:t>
-      </w:r>
-      <w:r>
-        <w:t xml:space="preserve"> </w:t>
+        <w:t xml:space="preserve">Multiple cultures will appear in separate extensions. </w:t>
       </w:r>
       <w:r>
         <w:t xml:space="preserve">This </w:t>
@@ -7862,13 +7771,7 @@
         <w:t xml:space="preserve">materials or techniques </w:t>
       </w:r>
       <w:r>
-        <w:t xml:space="preserve">will </w:t>
-      </w:r>
-      <w:r>
-        <w:t>appear</w:t>
-      </w:r>
-      <w:r>
-        <w:t xml:space="preserve"> in separate extensions.</w:t>
+        <w:t>will appear in separate extensions.</w:t>
       </w:r>
       <w:r>
         <w:t xml:space="preserve"> This extension only occurs in JSTOR Forum records.</w:t>
@@ -9091,7 +8994,21 @@
               <w:rPr>
                 <w:rFonts w:eastAsia="Times New Roman" w:cstheme="minorHAnsi"/>
               </w:rPr>
-              <w:t xml:space="preserve"> in the LibraryCloud Item API</w:t>
+              <w:t xml:space="preserve"> in the </w:t>
+            </w:r>
+            <w:proofErr w:type="spellStart"/>
+            <w:r>
+              <w:rPr>
+                <w:rFonts w:eastAsia="Times New Roman" w:cstheme="minorHAnsi"/>
+              </w:rPr>
+              <w:t>LibraryCloud</w:t>
+            </w:r>
+            <w:proofErr w:type="spellEnd"/>
+            <w:r>
+              <w:rPr>
+                <w:rFonts w:eastAsia="Times New Roman" w:cstheme="minorHAnsi"/>
+              </w:rPr>
+              <w:t xml:space="preserve"> Item API</w:t>
             </w:r>
             <w:r>
               <w:rPr>
@@ -20967,12 +20884,53 @@
                 <w:lang w:val="pt-BR"/>
               </w:rPr>
             </w:pPr>
+            <w:proofErr w:type="spellStart"/>
             <w:r>
               <w:rPr>
                 <w:rFonts w:eastAsia="Times New Roman" w:cstheme="minorHAnsi"/>
                 <w:lang w:val="pt-BR"/>
               </w:rPr>
-              <w:t xml:space="preserve">Timestamp in the form </w:t>
+              <w:t>Timestamp</w:t>
+            </w:r>
+            <w:proofErr w:type="spellEnd"/>
+            <w:r>
+              <w:rPr>
+                <w:rFonts w:eastAsia="Times New Roman" w:cstheme="minorHAnsi"/>
+                <w:lang w:val="pt-BR"/>
+              </w:rPr>
+              <w:t xml:space="preserve"> in </w:t>
+            </w:r>
+            <w:proofErr w:type="spellStart"/>
+            <w:r>
+              <w:rPr>
+                <w:rFonts w:eastAsia="Times New Roman" w:cstheme="minorHAnsi"/>
+                <w:lang w:val="pt-BR"/>
+              </w:rPr>
+              <w:t>the</w:t>
+            </w:r>
+            <w:proofErr w:type="spellEnd"/>
+            <w:r>
+              <w:rPr>
+                <w:rFonts w:eastAsia="Times New Roman" w:cstheme="minorHAnsi"/>
+                <w:lang w:val="pt-BR"/>
+              </w:rPr>
+              <w:t xml:space="preserve"> </w:t>
+            </w:r>
+            <w:proofErr w:type="spellStart"/>
+            <w:r>
+              <w:rPr>
+                <w:rFonts w:eastAsia="Times New Roman" w:cstheme="minorHAnsi"/>
+                <w:lang w:val="pt-BR"/>
+              </w:rPr>
+              <w:t>form</w:t>
+            </w:r>
+            <w:proofErr w:type="spellEnd"/>
+            <w:r>
+              <w:rPr>
+                <w:rFonts w:eastAsia="Times New Roman" w:cstheme="minorHAnsi"/>
+                <w:lang w:val="pt-BR"/>
+              </w:rPr>
+              <w:t xml:space="preserve"> </w:t>
             </w:r>
             <w:proofErr w:type="spellStart"/>
             <w:r>
@@ -28341,7 +28299,7 @@
 
 <file path=word/comments.xml><?xml version="1.0" encoding="utf-8"?>
 <w:comments xmlns:wpc="http://schemas.microsoft.com/office/word/2010/wordprocessingCanvas" xmlns:cx="http://schemas.microsoft.com/office/drawing/2014/chartex" xmlns:cx1="http://schemas.microsoft.com/office/drawing/2015/9/8/chartex" xmlns:cx2="http://schemas.microsoft.com/office/drawing/2015/10/21/chartex" xmlns:cx3="http://schemas.microsoft.com/office/drawing/2016/5/9/chartex" xmlns:cx4="http://schemas.microsoft.com/office/drawing/2016/5/10/chartex" xmlns:cx5="http://schemas.microsoft.com/office/drawing/2016/5/11/chartex" xmlns:cx6="http://schemas.microsoft.com/office/drawing/2016/5/12/chartex" xmlns:cx7="http://schemas.microsoft.com/office/drawing/2016/5/13/chartex" xmlns:cx8="http://schemas.microsoft.com/office/drawing/2016/5/14/chartex" xmlns:mc="http://schemas.openxmlformats.org/markup-compatibility/2006" xmlns:aink="http://schemas.microsoft.com/office/drawing/2016/ink" xmlns:am3d="http://schemas.microsoft.com/office/drawing/2017/model3d" xmlns:o="urn:schemas-microsoft-com:office:office" xmlns:r="http://schemas.openxmlformats.org/officeDocument/2006/relationships" xmlns:m="http://schemas.openxmlformats.org/officeDocument/2006/math" xmlns:v="urn:schemas-microsoft-com:vml" xmlns:wp14="http://schemas.microsoft.com/office/word/2010/wordprocessingDrawing" xmlns:wp="http://schemas.openxmlformats.org/drawingml/2006/wordprocessingDrawing" xmlns:w10="urn:schemas-microsoft-com:office:word" xmlns:w="http://schemas.openxmlformats.org/wordprocessingml/2006/main" xmlns:w14="http://schemas.microsoft.com/office/word/2010/wordml" xmlns:w15="http://schemas.microsoft.com/office/word/2012/wordml" xmlns:w16cid="http://schemas.microsoft.com/office/word/2016/wordml/cid" xmlns:w16se="http://schemas.microsoft.com/office/word/2015/wordml/symex" xmlns:wpg="http://schemas.microsoft.com/office/word/2010/wordprocessingGroup" xmlns:wpi="http://schemas.microsoft.com/office/word/2010/wordprocessingInk" xmlns:wne="http://schemas.microsoft.com/office/word/2006/wordml" xmlns:wps="http://schemas.microsoft.com/office/word/2010/wordprocessingShape" mc:Ignorable="w14 w15 w16se w16cid wp14">
-  <w:comment w:id="0" w:author="Wendler, Robin King" w:date="2019-06-28T15:05:00Z" w:initials="WRK">
+  <w:comment w:id="1" w:author="Wendler, Robin King" w:date="2019-06-28T15:05:00Z" w:initials="WRK">
     <w:p>
       <w:pPr>
         <w:pStyle w:val="CommentText"/>
@@ -32686,7 +32644,7 @@
 </file>
 
 <file path=customXml/itemProps1.xml><?xml version="1.0" encoding="utf-8"?>
-<ds:datastoreItem xmlns:ds="http://schemas.openxmlformats.org/officeDocument/2006/customXml" ds:itemID="{5DFE80B2-583C-41B1-8B3F-6F46DAB1033D}">
+<ds:datastoreItem xmlns:ds="http://schemas.openxmlformats.org/officeDocument/2006/customXml" ds:itemID="{64109E7D-F694-BC45-8BC4-EE8F4B59A1FA}">
   <ds:schemaRefs>
     <ds:schemaRef ds:uri="http://schemas.openxmlformats.org/officeDocument/2006/bibliography"/>
   </ds:schemaRefs>

</xml_diff>